<commit_message>
add written supp instructions to case 2/3
</commit_message>
<xml_diff>
--- a/Cases/II National City Bank/national city bank_v2.docx
+++ b/Cases/II National City Bank/national city bank_v2.docx
@@ -1909,6 +1909,7 @@
     <w:p>
       <w:pPr>
         <w:rPr>
+          <w:rStyle w:val="Hyperlink"/>
           <w:rFonts w:asciiTheme="minorHAnsi" w:hAnsiTheme="minorHAnsi"/>
         </w:rPr>
       </w:pPr>
@@ -1921,6 +1922,225 @@
           <w:t>https://www.kaggle.com/kondla/simple-random-forest-on-insurance-call-forecast/code</w:t>
         </w:r>
       </w:hyperlink>
+    </w:p>
+    <w:p>
+      <w:pPr>
+        <w:rPr>
+          <w:rStyle w:val="Hyperlink"/>
+          <w:rFonts w:asciiTheme="minorHAnsi" w:hAnsiTheme="minorHAnsi"/>
+        </w:rPr>
+      </w:pPr>
+    </w:p>
+    <w:p>
+      <w:pPr>
+        <w:rPr>
+          <w:rStyle w:val="Hyperlink"/>
+          <w:rFonts w:asciiTheme="minorHAnsi" w:hAnsiTheme="minorHAnsi" w:cstheme="minorHAnsi"/>
+          <w:color w:val="auto"/>
+          <w:u w:val="none"/>
+        </w:rPr>
+      </w:pPr>
+      <w:r>
+        <w:rPr>
+          <w:rFonts w:asciiTheme="minorHAnsi" w:hAnsiTheme="minorHAnsi" w:cstheme="minorHAnsi"/>
+        </w:rPr>
+        <w:t>Revision Nov 6, 2023 to clear up ambiguity for the written supplemental</w:t>
+      </w:r>
+      <w:r>
+        <w:rPr>
+          <w:rFonts w:asciiTheme="minorHAnsi" w:hAnsiTheme="minorHAnsi" w:cstheme="minorHAnsi"/>
+        </w:rPr>
+        <w:t>:</w:t>
+      </w:r>
+    </w:p>
+    <w:p>
+      <w:pPr>
+        <w:shd w:val="clear" w:color="auto" w:fill="FFFFFF"/>
+        <w:spacing w:before="100" w:beforeAutospacing="1" w:after="100" w:afterAutospacing="1" w:line="240" w:lineRule="auto"/>
+        <w:rPr>
+          <w:rFonts w:ascii="Open Sans" w:eastAsia="Times New Roman" w:hAnsi="Open Sans" w:cs="Open Sans"/>
+          <w:color w:val="222222"/>
+          <w:sz w:val="23"/>
+          <w:szCs w:val="23"/>
+        </w:rPr>
+      </w:pPr>
+      <w:r>
+        <w:rPr>
+          <w:rFonts w:ascii="Open Sans" w:eastAsia="Times New Roman" w:hAnsi="Open Sans" w:cs="Open Sans"/>
+          <w:color w:val="222222"/>
+          <w:sz w:val="23"/>
+          <w:szCs w:val="23"/>
+        </w:rPr>
+        <w:t xml:space="preserve">Submit </w:t>
+      </w:r>
+      <w:r>
+        <w:rPr>
+          <w:rFonts w:ascii="Open Sans" w:eastAsia="Times New Roman" w:hAnsi="Open Sans" w:cs="Open Sans"/>
+          <w:color w:val="222222"/>
+          <w:sz w:val="23"/>
+          <w:szCs w:val="23"/>
+        </w:rPr>
+        <w:t>a document</w:t>
+      </w:r>
+      <w:r>
+        <w:rPr>
+          <w:rFonts w:ascii="Open Sans" w:eastAsia="Times New Roman" w:hAnsi="Open Sans" w:cs="Open Sans"/>
+          <w:color w:val="222222"/>
+          <w:sz w:val="23"/>
+          <w:szCs w:val="23"/>
+        </w:rPr>
+        <w:t xml:space="preserve"> to represent the </w:t>
+      </w:r>
+      <w:r>
+        <w:rPr>
+          <w:rFonts w:ascii="Open Sans" w:eastAsia="Times New Roman" w:hAnsi="Open Sans" w:cs="Open Sans"/>
+          <w:i/>
+          <w:iCs/>
+          <w:color w:val="222222"/>
+          <w:sz w:val="23"/>
+          <w:szCs w:val="23"/>
+        </w:rPr>
+        <w:t>entirety</w:t>
+      </w:r>
+      <w:r>
+        <w:rPr>
+          <w:rFonts w:ascii="Open Sans" w:eastAsia="Times New Roman" w:hAnsi="Open Sans" w:cs="Open Sans"/>
+          <w:color w:val="222222"/>
+          <w:sz w:val="23"/>
+          <w:szCs w:val="23"/>
+        </w:rPr>
+        <w:t xml:space="preserve"> of your presentation including the data, process, findings, and implications</w:t>
+      </w:r>
+      <w:r>
+        <w:rPr>
+          <w:rFonts w:ascii="Open Sans" w:eastAsia="Times New Roman" w:hAnsi="Open Sans" w:cs="Open Sans"/>
+          <w:color w:val="222222"/>
+          <w:sz w:val="23"/>
+          <w:szCs w:val="23"/>
+        </w:rPr>
+        <w:t xml:space="preserve"> in a business setting</w:t>
+      </w:r>
+      <w:r>
+        <w:rPr>
+          <w:rFonts w:ascii="Open Sans" w:eastAsia="Times New Roman" w:hAnsi="Open Sans" w:cs="Open Sans"/>
+          <w:color w:val="222222"/>
+          <w:sz w:val="23"/>
+          <w:szCs w:val="23"/>
+        </w:rPr>
+        <w:t xml:space="preserve">. </w:t>
+      </w:r>
+      <w:proofErr w:type="gramStart"/>
+      <w:r>
+        <w:rPr>
+          <w:rFonts w:ascii="Open Sans" w:eastAsia="Times New Roman" w:hAnsi="Open Sans" w:cs="Open Sans"/>
+          <w:color w:val="222222"/>
+          <w:sz w:val="23"/>
+          <w:szCs w:val="23"/>
+        </w:rPr>
+        <w:t>Thus</w:t>
+      </w:r>
+      <w:proofErr w:type="gramEnd"/>
+      <w:r>
+        <w:rPr>
+          <w:rFonts w:ascii="Open Sans" w:eastAsia="Times New Roman" w:hAnsi="Open Sans" w:cs="Open Sans"/>
+          <w:color w:val="222222"/>
+          <w:sz w:val="23"/>
+          <w:szCs w:val="23"/>
+        </w:rPr>
+        <w:t xml:space="preserve"> it’s a professional report, anything less than a professionally written and organized report will be considered sub-optimal. Amazon for example doesn’t use PowerPoint and instead uses “6 pagers” to make business recommendations, as such some organizations prefer written information over presentations. The use of external and verifiable sources is expected to add context and support any component of the paper. </w:t>
+      </w:r>
+      <w:r>
+        <w:rPr>
+          <w:rFonts w:ascii="Open Sans" w:eastAsia="Times New Roman" w:hAnsi="Open Sans" w:cs="Open Sans"/>
+          <w:b/>
+          <w:bCs/>
+          <w:color w:val="222222"/>
+          <w:sz w:val="23"/>
+          <w:szCs w:val="23"/>
+        </w:rPr>
+        <w:t xml:space="preserve">The minimum is 2 pages maximum is 5. Double spaced and </w:t>
+      </w:r>
+      <w:proofErr w:type="gramStart"/>
+      <w:r>
+        <w:rPr>
+          <w:rFonts w:ascii="Open Sans" w:eastAsia="Times New Roman" w:hAnsi="Open Sans" w:cs="Open Sans"/>
+          <w:b/>
+          <w:bCs/>
+          <w:color w:val="222222"/>
+          <w:sz w:val="23"/>
+          <w:szCs w:val="23"/>
+        </w:rPr>
+        <w:t>12 point</w:t>
+      </w:r>
+      <w:proofErr w:type="gramEnd"/>
+      <w:r>
+        <w:rPr>
+          <w:rFonts w:ascii="Open Sans" w:eastAsia="Times New Roman" w:hAnsi="Open Sans" w:cs="Open Sans"/>
+          <w:b/>
+          <w:bCs/>
+          <w:color w:val="222222"/>
+          <w:sz w:val="23"/>
+          <w:szCs w:val="23"/>
+        </w:rPr>
+        <w:t xml:space="preserve"> font.</w:t>
+      </w:r>
+    </w:p>
+    <w:p>
+      <w:pPr>
+        <w:shd w:val="clear" w:color="auto" w:fill="FFFFFF"/>
+        <w:spacing w:before="100" w:beforeAutospacing="1" w:after="100" w:afterAutospacing="1" w:line="240" w:lineRule="auto"/>
+        <w:rPr>
+          <w:rFonts w:ascii="Open Sans" w:eastAsia="Times New Roman" w:hAnsi="Open Sans" w:cs="Open Sans"/>
+          <w:color w:val="222222"/>
+          <w:sz w:val="23"/>
+          <w:szCs w:val="23"/>
+        </w:rPr>
+      </w:pPr>
+      <w:r>
+        <w:rPr>
+          <w:rFonts w:ascii="Open Sans" w:eastAsia="Times New Roman" w:hAnsi="Open Sans" w:cs="Open Sans"/>
+          <w:color w:val="222222"/>
+          <w:sz w:val="23"/>
+          <w:szCs w:val="23"/>
+        </w:rPr>
+        <w:t>Helpful tips:</w:t>
+      </w:r>
+    </w:p>
+    <w:p>
+      <w:pPr>
+        <w:shd w:val="clear" w:color="auto" w:fill="FFFFFF"/>
+        <w:spacing w:after="100" w:line="240" w:lineRule="auto"/>
+        <w:rPr>
+          <w:rFonts w:ascii="Open Sans" w:eastAsia="Times New Roman" w:hAnsi="Open Sans" w:cs="Open Sans"/>
+          <w:sz w:val="23"/>
+          <w:szCs w:val="23"/>
+        </w:rPr>
+      </w:pPr>
+      <w:r>
+        <w:rPr>
+          <w:rFonts w:ascii="Open Sans" w:eastAsia="Times New Roman" w:hAnsi="Open Sans" w:cs="Open Sans"/>
+          <w:sz w:val="23"/>
+          <w:szCs w:val="23"/>
+        </w:rPr>
+        <w:lastRenderedPageBreak/>
+        <w:t>Markdown is not encouraged. It is to be a professional report similar to amazon's 6 pagers though not as long. In light of these expectations and changes to the rigor of the assignment, I would dissuade you from using a lot of code screenshots and instead describe your intentions/problem statement, data aspects, and results/findings/implications in an organized manner. Lastly, outlines and bullets alone will not earn you robust marks.</w:t>
+      </w:r>
+    </w:p>
+    <w:p>
+      <w:pPr>
+        <w:spacing w:after="0" w:line="240" w:lineRule="auto"/>
+        <w:rPr>
+          <w:rFonts w:ascii="Times New Roman" w:eastAsia="Times New Roman" w:hAnsi="Times New Roman" w:cs="Times New Roman"/>
+          <w:szCs w:val="24"/>
+        </w:rPr>
+      </w:pPr>
+    </w:p>
+    <w:p>
+      <w:pPr>
+        <w:rPr>
+          <w:rFonts w:asciiTheme="minorHAnsi" w:hAnsiTheme="minorHAnsi"/>
+        </w:rPr>
+      </w:pPr>
     </w:p>
     <w:p>
       <w:pPr>
@@ -2752,6 +2972,18 @@
       <w:sz w:val="24"/>
     </w:rPr>
   </w:style>
+  <w:style w:type="paragraph" w:customStyle="1" w:styleId="amber-el">
+    <w:name w:val="amber-el"/>
+    <w:basedOn w:val="Normal"/>
+    <w:rsid w:val="00786E55"/>
+    <w:pPr>
+      <w:spacing w:before="100" w:beforeAutospacing="1" w:after="100" w:afterAutospacing="1" w:line="240" w:lineRule="auto"/>
+    </w:pPr>
+    <w:rPr>
+      <w:rFonts w:ascii="Times New Roman" w:eastAsia="Times New Roman" w:hAnsi="Times New Roman" w:cs="Times New Roman"/>
+      <w:szCs w:val="24"/>
+    </w:rPr>
+  </w:style>
 </w:styles>
 </file>
 

</xml_diff>